<commit_message>
update git and github essentials
</commit_message>
<xml_diff>
--- a/Git and Github Essentials.docx
+++ b/Git and Github Essentials.docx
@@ -3158,7 +3158,7 @@
     </w:p>
     <w:p>
       <w:pPr>
-        <w:pStyle w:val="Heading3"/>
+        <w:pStyle w:val="Heading2"/>
       </w:pPr>
       <w:r>
         <w:t>Collaboration on GitHub</w:t>
@@ -5116,13 +5116,569 @@
         <w:lastRenderedPageBreak/>
         <w:t>[link with title](&lt;link&gt; “title”)</w:t>
       </w:r>
+      <w:r>
+        <w:t xml:space="preserve"> </w:t>
+      </w:r>
+    </w:p>
+    <w:p>
+      <w:pPr>
+        <w:pStyle w:val="Heading2"/>
+      </w:pPr>
+      <w:r>
+        <w:t>Collaboration workflows</w:t>
+      </w:r>
+    </w:p>
+    <w:p>
+      <w:r>
+        <w:t xml:space="preserve">This will all be about collaboration workflows: different ways of configuring a repo, different ways of working on branches, when to create branches, how to merge changes, how to ask to merge changes, how to get permission. </w:t>
+      </w:r>
+    </w:p>
+    <w:p>
+      <w:pPr>
+        <w:pStyle w:val="Heading3"/>
+      </w:pPr>
+      <w:r>
+        <w:t>Feature branches</w:t>
+      </w:r>
+    </w:p>
+    <w:p>
+      <w:r>
+        <w:t xml:space="preserve">In this workflow, no one works on the master branch. </w:t>
+      </w:r>
+      <w:r>
+        <w:t xml:space="preserve">Everyone works on a feature branch. </w:t>
+      </w:r>
+      <w:r>
+        <w:t>This means treating the master or main branch as the official project history. The content of the feature branches will be merged back into the master branch when appropriate.</w:t>
+      </w:r>
+      <w:r>
+        <w:t xml:space="preserve"> </w:t>
+      </w:r>
+    </w:p>
+    <w:p>
+      <w:r>
+        <w:t>Imagine that Steve wants to work on a feature for a project. He should create a new branch with proper name and implement the feature in that branch.</w:t>
+      </w:r>
+    </w:p>
+    <w:p>
+      <w:pPr>
+        <w:rPr>
+          <w:b/>
+          <w:bCs/>
+        </w:rPr>
+      </w:pPr>
+      <w:r>
+        <w:rPr>
+          <w:b/>
+          <w:bCs/>
+        </w:rPr>
+        <w:t xml:space="preserve">NOTE | </w:t>
+      </w:r>
+      <w:r>
+        <w:rPr>
+          <w:b/>
+          <w:bCs/>
+        </w:rPr>
+        <w:t xml:space="preserve">A good practice at this point is that before creating the new branch, we usually want to pull all recent work on the master branch. We always prefer to have the most recent version of the master branch on our system before creating a new feature branch. </w:t>
+      </w:r>
+    </w:p>
+    <w:p>
+      <w:r>
+        <w:t>After creating the new branch and working on it,</w:t>
+      </w:r>
+      <w:r>
+        <w:t xml:space="preserve"> at some point, when </w:t>
+      </w:r>
+      <w:r>
+        <w:t>Steve’s</w:t>
+      </w:r>
+      <w:r>
+        <w:t xml:space="preserve"> work is not done yet, he decides to </w:t>
+      </w:r>
+      <w:r>
+        <w:t>check his code with some coworker, Pamela. Steve should push his new branch to the origin repo on GitHub.</w:t>
+      </w:r>
+    </w:p>
+    <w:p>
+      <w:pPr>
+        <w:rPr>
+          <w:b/>
+          <w:bCs/>
+        </w:rPr>
+      </w:pPr>
+      <w:r>
+        <w:rPr>
+          <w:b/>
+          <w:bCs/>
+        </w:rPr>
+        <w:t>NOTE | this is not to suggest that every time you make a feature branch, you need to push it up to GitHub. Most of the time, you won’t do it unless you have a reason for it, for instance, when you need to share the feature with someone else.</w:t>
+      </w:r>
+    </w:p>
+    <w:p>
+      <w:r>
+        <w:t>So a new branch will now be available on GitHub, and Pamela will be able to pull it down on her s</w:t>
+      </w:r>
+      <w:r>
+        <w:t xml:space="preserve">ystem to take a look at it. </w:t>
+      </w:r>
+      <w:r>
+        <w:t xml:space="preserve">Of course, at this point, Pamela will first fetch the new branch from the origin repo. She can then checkout at that new branch, which will make her go into the detached head state and allow her to take a look at the code that Steve has added. </w:t>
+      </w:r>
+      <w:r>
+        <w:t xml:space="preserve">Now if Pamela decides to help Steve and add some code for him on that </w:t>
+      </w:r>
+      <w:r>
+        <w:lastRenderedPageBreak/>
+        <w:t xml:space="preserve">branch, she would have to leave the detached head state. </w:t>
+      </w:r>
+      <w:r>
+        <w:t xml:space="preserve">What she will have to do now is to switch to that branch on her system even though it currently doesn’t exist on her machine. </w:t>
+      </w:r>
+      <w:proofErr w:type="spellStart"/>
+      <w:r>
+        <w:t>Git</w:t>
+      </w:r>
+      <w:proofErr w:type="spellEnd"/>
+      <w:r>
+        <w:t xml:space="preserve"> will automatically create the branch based on the origin repo that it is tracking. </w:t>
+      </w:r>
+      <w:r>
+        <w:t xml:space="preserve">Now the branch that Steve added </w:t>
+      </w:r>
+      <w:r>
+        <w:t xml:space="preserve">to the project is also available on Pamela’s machine and she can work on it. Note that in this scenario, Steve would probably have to stop working on this branch while Pamela is working on it. </w:t>
+      </w:r>
+      <w:r>
+        <w:t xml:space="preserve">Finally, when Pamela is done, she can push up this branch to the same branch on the origin repo. </w:t>
+      </w:r>
+      <w:r>
+        <w:t xml:space="preserve">From here, Steve would be able to pull the updated branch to his machine and continue working on it. </w:t>
+      </w:r>
+    </w:p>
+    <w:p>
+      <w:pPr>
+        <w:pStyle w:val="Heading4"/>
+      </w:pPr>
+      <w:r>
+        <w:t>Merging feature branches</w:t>
+      </w:r>
+    </w:p>
+    <w:p>
+      <w:r>
+        <w:t xml:space="preserve">Merging feature branches or some of them at least is inevitable. We need to merge them into the master or main branch. So back to the example scenario above, none of the works done by Steve or Pamela is not pushed to the master branch, they are not integrated. </w:t>
+      </w:r>
+    </w:p>
+    <w:p>
+      <w:r>
+        <w:t xml:space="preserve">In order to merge your feature branch to the master branch you usually discuss this beforehand through emails or chat messages. When everything is fine, then we push our branch to the master branch on the origin repo. </w:t>
+      </w:r>
+    </w:p>
+    <w:p>
+      <w:pPr>
+        <w:rPr>
+          <w:b/>
+          <w:bCs/>
+        </w:rPr>
+      </w:pPr>
+      <w:r>
+        <w:rPr>
+          <w:b/>
+          <w:bCs/>
+        </w:rPr>
+        <w:t xml:space="preserve">NOTE | it is a good practice to pull all the recent changes applied to the master branch before pushing your branch to it. </w:t>
+      </w:r>
+    </w:p>
+    <w:p>
+      <w:r>
+        <w:t xml:space="preserve">However, the most common way to go is the pull request. </w:t>
+      </w:r>
+    </w:p>
+    <w:p>
+      <w:pPr>
+        <w:pStyle w:val="Heading4"/>
+      </w:pPr>
+      <w:r>
+        <w:t>The pull request</w:t>
+      </w:r>
+    </w:p>
+    <w:p>
+      <w:r>
+        <w:t xml:space="preserve">You want to make sure that whatever you are merging in or whoever is doing the merge, has some discussion around it, has some approval. So there is some code review process involved and pull requests are in integral part of this process. </w:t>
+      </w:r>
+    </w:p>
+    <w:p>
+      <w:r>
+        <w:t xml:space="preserve">Pull requests allow developers to tell other team members that they have some new work they want to be reviewed. It would be a new work that is on a branch that they want to be discussed, then accepted or rejected. They can even update the work on the pull request. </w:t>
+      </w:r>
+    </w:p>
+    <w:p>
+      <w:pPr>
+        <w:rPr>
+          <w:lang w:bidi="fa-IR"/>
+        </w:rPr>
+      </w:pPr>
+      <w:r>
+        <w:t xml:space="preserve">When you push a new branch onto the origin repo, you will see kind of an alert message on the repo’s page on GitHub, suggesting a compare and </w:t>
+      </w:r>
+      <w:r>
+        <w:lastRenderedPageBreak/>
+        <w:t xml:space="preserve">pull request. So we can send the pull request along with some comment, and wait for the boss to respond. </w:t>
+      </w:r>
+    </w:p>
+    <w:p>
+      <w:r>
+        <w:rPr>
+          <w:lang w:bidi="fa-IR"/>
+        </w:rPr>
+        <w:t xml:space="preserve">The boss may respond with some additional tasks for you in order to fix some things before your work can be merged into the master branch. </w:t>
+      </w:r>
+      <w:r>
+        <w:rPr>
+          <w:lang w:bidi="fa-IR"/>
+        </w:rPr>
+        <w:t xml:space="preserve">Finally, when everything is fine, the boss can decide to merge the pull request into the master branch on the origin repo. </w:t>
+      </w:r>
+      <w:r>
+        <w:t>So this is only for the repo’</w:t>
+      </w:r>
+      <w:r>
+        <w:t xml:space="preserve">s owner to decide, not you as </w:t>
+      </w:r>
+      <w:r>
+        <w:t>a</w:t>
+      </w:r>
+      <w:r>
+        <w:t xml:space="preserve"> collaborator, unless you are granted the permission to do so. </w:t>
+      </w:r>
+    </w:p>
+    <w:p>
+      <w:r>
+        <w:t xml:space="preserve">After the merge is done on GitHub, the master branch on the origin repo will have code that the repo’s owner and also other collaborators don’t have them on their machine. </w:t>
+      </w:r>
+      <w:r>
+        <w:t xml:space="preserve">So they would have to use the </w:t>
+      </w:r>
+      <w:proofErr w:type="spellStart"/>
+      <w:r>
+        <w:t>git</w:t>
+      </w:r>
+      <w:proofErr w:type="spellEnd"/>
+      <w:r>
+        <w:t xml:space="preserve"> pull origin main command to update their local repo. </w:t>
+      </w:r>
+      <w:r>
+        <w:t xml:space="preserve">Even the person who worked on the feature branch, will not yet have his code integrated into the master branch on his local repo. </w:t>
+      </w:r>
+      <w:r>
+        <w:t xml:space="preserve">He would also have to use the same pull command to update. </w:t>
+      </w:r>
+    </w:p>
+    <w:p>
+      <w:pPr>
+        <w:rPr>
+          <w:b/>
+          <w:bCs/>
+        </w:rPr>
+      </w:pPr>
+      <w:r>
+        <w:rPr>
+          <w:b/>
+          <w:bCs/>
+        </w:rPr>
+        <w:t xml:space="preserve">NOTE | We usually don’t want branches to remain existent after they are merged into the master branch. They are normally deleted after the merge process is complete. </w:t>
+      </w:r>
+    </w:p>
+    <w:p>
+      <w:pPr>
+        <w:rPr>
+          <w:rFonts w:hint="cs"/>
+          <w:b/>
+          <w:bCs/>
+          <w:rtl/>
+        </w:rPr>
+      </w:pPr>
+      <w:r>
+        <w:rPr>
+          <w:b/>
+          <w:bCs/>
+        </w:rPr>
+        <w:t xml:space="preserve">NOTE | Merging pull requests can also face conflicts. </w:t>
+      </w:r>
+    </w:p>
+    <w:p>
+      <w:pPr>
+        <w:pStyle w:val="Heading3"/>
+      </w:pPr>
+      <w:r>
+        <w:t>Fork-and-Clone</w:t>
+      </w:r>
+    </w:p>
+    <w:p>
+      <w:r>
+        <w:t>This workflow is onl</w:t>
+      </w:r>
+      <w:r>
+        <w:t>y used in large-scale projects where there are thousands of contributors, and the project owners are not able to invite each</w:t>
+      </w:r>
+      <w:r>
+        <w:t xml:space="preserve"> and every individual developer and allow them one by one to work on the project.</w:t>
+      </w:r>
+    </w:p>
+    <w:p>
+      <w:r>
+        <w:t xml:space="preserve">In this workflow, instead of just one centralized repo on GitHub, every developer has their own GitHub repo in addition to that centralized repo. Individual developers can make changes and push their own versions (forks) before making pull requests. </w:t>
+      </w:r>
+    </w:p>
+    <w:p>
+      <w:r>
+        <w:t xml:space="preserve">The fork-and-clone workflow enables anybody to try and make a contribution. You won’t need permissions, you make your own copy, you try making changes and then you make a PR. </w:t>
+      </w:r>
+    </w:p>
+    <w:p>
+      <w:pPr>
+        <w:pStyle w:val="Heading4"/>
+      </w:pPr>
+      <w:r>
+        <w:lastRenderedPageBreak/>
+        <w:t>Forking</w:t>
+      </w:r>
+    </w:p>
+    <w:p>
+      <w:r>
+        <w:t xml:space="preserve">This is a feature of GitHub. When we fork a repo, it creates a personal copy of someone else’s repo on our GitHub account. </w:t>
+      </w:r>
+      <w:r>
+        <w:t xml:space="preserve">Compare this with the situation where you clone a public repo and do some changes. You will not be able to create a pull request on the repo’s GitHub page unless you contact the owners and ask them to give you collaborator privileges. That is not the way to go. </w:t>
+      </w:r>
+    </w:p>
+    <w:p>
+      <w:r>
+        <w:t xml:space="preserve">After forking a repo, we can clone the forked repo to our machine. This will allow me to simply push my changes to this forked repo on GitHub, but if we cloned the original repo, we could not push to it, because we are not permitted to do so. </w:t>
+      </w:r>
+    </w:p>
+    <w:p>
+      <w:r>
+        <w:t>By cloning the forked repo on our machine, we can do any changes we want with the code and the branches and literally everything.</w:t>
+      </w:r>
+      <w:r>
+        <w:t xml:space="preserve"> Once you make changes and push them to your forked repo, GitHub will give you the option to attempt to share your</w:t>
+      </w:r>
+      <w:r>
+        <w:t xml:space="preserve"> work from </w:t>
+      </w:r>
+      <w:r>
+        <w:t>your</w:t>
+      </w:r>
+      <w:r>
+        <w:t xml:space="preserve"> forked repo to the original repo by making a pull request. </w:t>
+      </w:r>
+    </w:p>
+    <w:p>
+      <w:pPr>
+        <w:pStyle w:val="Heading4"/>
+      </w:pPr>
+      <w:r>
+        <w:t>Upstream: your link to the originals</w:t>
+      </w:r>
+    </w:p>
+    <w:p>
+      <w:r>
+        <w:t xml:space="preserve">The forked </w:t>
+      </w:r>
+      <w:r>
+        <w:t>and cloned repo is usually called Origin, just like any repo that is cloned to our machine. This would be a remote for our local repo.</w:t>
+      </w:r>
+      <w:r>
+        <w:t xml:space="preserve"> Note that your forked repo is frozen in time, it does not update itself automatically with the original repo. So i</w:t>
+      </w:r>
+      <w:r>
+        <w:t xml:space="preserve">n addition to this remote, we need to set up another remote, usually called Upstream. This would refer to the original repo that we forked. Remember we said before that we can have more than one remotes for our local repo. </w:t>
+      </w:r>
+    </w:p>
+    <w:p>
+      <w:r>
+        <w:t xml:space="preserve">These two remotes allows you to do you own work and push changes up to your forked repo, but also you will be able to get </w:t>
+      </w:r>
+      <w:r>
+        <w:t xml:space="preserve">the </w:t>
+      </w:r>
+      <w:r>
+        <w:t xml:space="preserve">latest changes and updates to the original repo </w:t>
+      </w:r>
+      <w:r>
+        <w:t>into your machine. The second remote will allow you t</w:t>
+      </w:r>
+      <w:r>
+        <w:t xml:space="preserve">o pull changes to your machine. </w:t>
+      </w:r>
+    </w:p>
+    <w:p>
+      <w:r>
+        <w:t xml:space="preserve">In this workflow, after you are done with some work that you have done, you can send a pull request from your forked repo to the original repo. Then it is up to the original repo’s owners to accept or reject your request. If they accept you request, the original repo will now include your changes. So the next step would be to use the second remote (upstream) to pull </w:t>
+      </w:r>
+      <w:r>
+        <w:lastRenderedPageBreak/>
+        <w:t xml:space="preserve">down the changes made to the original repo, in order to have your upstream remote updated with the original repo on GitHub. </w:t>
+      </w:r>
+    </w:p>
+    <w:p>
+      <w:pPr>
+        <w:pStyle w:val="Heading4"/>
+      </w:pPr>
+      <w:r>
+        <w:t>The workflow</w:t>
+      </w:r>
+    </w:p>
+    <w:p>
+      <w:pPr>
+        <w:pStyle w:val="ListParagraph"/>
+        <w:numPr>
+          <w:ilvl w:val="0"/>
+          <w:numId w:val="45"/>
+        </w:numPr>
+      </w:pPr>
+      <w:r>
+        <w:t>Go to the original repo’s page on GitHub and fork the repo.</w:t>
+      </w:r>
+    </w:p>
+    <w:p>
+      <w:pPr>
+        <w:pStyle w:val="ListParagraph"/>
+        <w:numPr>
+          <w:ilvl w:val="0"/>
+          <w:numId w:val="45"/>
+        </w:numPr>
+      </w:pPr>
+      <w:r>
+        <w:t xml:space="preserve">Go to the forked repo on your account and copy its link, and use it to clone this forked repo to your machine. Use the </w:t>
+      </w:r>
+      <w:proofErr w:type="spellStart"/>
+      <w:r>
+        <w:t>git</w:t>
+      </w:r>
+      <w:proofErr w:type="spellEnd"/>
+      <w:r>
+        <w:t xml:space="preserve"> clone command. This adds the first remote to your local repo. </w:t>
+      </w:r>
+    </w:p>
+    <w:p>
+      <w:pPr>
+        <w:pStyle w:val="ListParagraph"/>
+        <w:numPr>
+          <w:ilvl w:val="0"/>
+          <w:numId w:val="45"/>
+        </w:numPr>
+      </w:pPr>
+      <w:r>
+        <w:t xml:space="preserve">Go to the original repo’s page on GitHub and copy its link, and use it to create the upstream remote for your local repo. </w:t>
+      </w:r>
+      <w:r>
+        <w:t xml:space="preserve">Use </w:t>
+      </w:r>
+      <w:proofErr w:type="spellStart"/>
+      <w:r>
+        <w:t>git</w:t>
+      </w:r>
+      <w:proofErr w:type="spellEnd"/>
+      <w:r>
+        <w:t xml:space="preserve"> remote add command. </w:t>
+      </w:r>
+      <w:r>
+        <w:t xml:space="preserve">This adds the second remote to your local repo. </w:t>
+      </w:r>
+      <w:r>
+        <w:t>You now have two remotes: origin, upstream.</w:t>
+      </w:r>
+    </w:p>
+    <w:p>
+      <w:pPr>
+        <w:pStyle w:val="ListParagraph"/>
+        <w:numPr>
+          <w:ilvl w:val="0"/>
+          <w:numId w:val="45"/>
+        </w:numPr>
+      </w:pPr>
+      <w:r>
+        <w:t>You can now work on your local repo and push your work to your forked repo on GitHub. Then you can send a pull request to the original repo.</w:t>
+      </w:r>
+      <w:r>
+        <w:t xml:space="preserve"> You can also update your local repo with the latest changes applied to the original repo using the upstream rep</w:t>
+      </w:r>
+      <w:r>
+        <w:t xml:space="preserve">o with the </w:t>
+      </w:r>
+      <w:proofErr w:type="spellStart"/>
+      <w:r>
+        <w:t>git</w:t>
+      </w:r>
+      <w:proofErr w:type="spellEnd"/>
+      <w:r>
+        <w:t xml:space="preserve"> pull</w:t>
+      </w:r>
+      <w:r>
+        <w:t xml:space="preserve"> command.</w:t>
+      </w:r>
+    </w:p>
+    <w:p>
+      <w:pPr>
+        <w:pStyle w:val="ListParagraph"/>
+        <w:numPr>
+          <w:ilvl w:val="0"/>
+          <w:numId w:val="45"/>
+        </w:numPr>
+      </w:pPr>
+      <w:r>
+        <w:t xml:space="preserve">If your changes in a pull request are accepted and merged to the original repo, you should remember to use the upstream remote to update your local repo with the new state of the original repo. </w:t>
+      </w:r>
+    </w:p>
+    <w:p>
+      <w:pPr>
+        <w:pStyle w:val="Heading1"/>
+      </w:pPr>
+      <w:r>
+        <w:t>Open-source projects</w:t>
+      </w:r>
+    </w:p>
+    <w:p>
+      <w:pPr>
+        <w:pStyle w:val="ListParagraph"/>
+        <w:numPr>
+          <w:ilvl w:val="0"/>
+          <w:numId w:val="44"/>
+        </w:numPr>
+      </w:pPr>
+      <w:r>
+        <w:t>React</w:t>
+      </w:r>
+    </w:p>
+    <w:p>
+      <w:pPr>
+        <w:pStyle w:val="ListParagraph"/>
+        <w:numPr>
+          <w:ilvl w:val="0"/>
+          <w:numId w:val="44"/>
+        </w:numPr>
+      </w:pPr>
+      <w:r>
+        <w:t>VS code</w:t>
+      </w:r>
+    </w:p>
+    <w:p>
+      <w:pPr>
+        <w:pStyle w:val="ListParagraph"/>
+        <w:numPr>
+          <w:ilvl w:val="0"/>
+          <w:numId w:val="44"/>
+        </w:numPr>
+      </w:pPr>
+      <w:proofErr w:type="spellStart"/>
+      <w:r>
+        <w:t>TensorFlow</w:t>
+      </w:r>
       <w:bookmarkStart w:id="0" w:name="_GoBack"/>
       <w:bookmarkEnd w:id="0"/>
-      <w:r>
-        <w:t xml:space="preserve"> </w:t>
-      </w:r>
-    </w:p>
-    <w:p/>
+      <w:proofErr w:type="spellEnd"/>
+    </w:p>
     <w:sectPr>
       <w:pgSz w:w="8391" w:h="11906" w:code="11"/>
       <w:pgMar w:top="1440" w:right="1440" w:bottom="1440" w:left="1440" w:header="720" w:footer="720" w:gutter="0"/>
@@ -7050,6 +7606,95 @@
     </w:lvl>
   </w:abstractNum>
   <w:abstractNum w:abstractNumId="18" w15:restartNumberingAfterBreak="0">
+    <w:nsid w:val="3CD8621B"/>
+    <w:multiLevelType w:val="hybridMultilevel"/>
+    <w:tmpl w:val="ACB2B3F0"/>
+    <w:lvl w:ilvl="0" w:tplc="0409000F">
+      <w:start w:val="1"/>
+      <w:numFmt w:val="decimal"/>
+      <w:lvlText w:val="%1."/>
+      <w:lvlJc w:val="left"/>
+      <w:pPr>
+        <w:ind w:left="720" w:hanging="360"/>
+      </w:pPr>
+      <w:rPr>
+        <w:rFonts w:hint="default"/>
+      </w:rPr>
+    </w:lvl>
+    <w:lvl w:ilvl="1" w:tplc="04090019" w:tentative="1">
+      <w:start w:val="1"/>
+      <w:numFmt w:val="lowerLetter"/>
+      <w:lvlText w:val="%2."/>
+      <w:lvlJc w:val="left"/>
+      <w:pPr>
+        <w:ind w:left="1440" w:hanging="360"/>
+      </w:pPr>
+    </w:lvl>
+    <w:lvl w:ilvl="2" w:tplc="0409001B" w:tentative="1">
+      <w:start w:val="1"/>
+      <w:numFmt w:val="lowerRoman"/>
+      <w:lvlText w:val="%3."/>
+      <w:lvlJc w:val="right"/>
+      <w:pPr>
+        <w:ind w:left="2160" w:hanging="180"/>
+      </w:pPr>
+    </w:lvl>
+    <w:lvl w:ilvl="3" w:tplc="0409000F" w:tentative="1">
+      <w:start w:val="1"/>
+      <w:numFmt w:val="decimal"/>
+      <w:lvlText w:val="%4."/>
+      <w:lvlJc w:val="left"/>
+      <w:pPr>
+        <w:ind w:left="2880" w:hanging="360"/>
+      </w:pPr>
+    </w:lvl>
+    <w:lvl w:ilvl="4" w:tplc="04090019" w:tentative="1">
+      <w:start w:val="1"/>
+      <w:numFmt w:val="lowerLetter"/>
+      <w:lvlText w:val="%5."/>
+      <w:lvlJc w:val="left"/>
+      <w:pPr>
+        <w:ind w:left="3600" w:hanging="360"/>
+      </w:pPr>
+    </w:lvl>
+    <w:lvl w:ilvl="5" w:tplc="0409001B" w:tentative="1">
+      <w:start w:val="1"/>
+      <w:numFmt w:val="lowerRoman"/>
+      <w:lvlText w:val="%6."/>
+      <w:lvlJc w:val="right"/>
+      <w:pPr>
+        <w:ind w:left="4320" w:hanging="180"/>
+      </w:pPr>
+    </w:lvl>
+    <w:lvl w:ilvl="6" w:tplc="0409000F" w:tentative="1">
+      <w:start w:val="1"/>
+      <w:numFmt w:val="decimal"/>
+      <w:lvlText w:val="%7."/>
+      <w:lvlJc w:val="left"/>
+      <w:pPr>
+        <w:ind w:left="5040" w:hanging="360"/>
+      </w:pPr>
+    </w:lvl>
+    <w:lvl w:ilvl="7" w:tplc="04090019" w:tentative="1">
+      <w:start w:val="1"/>
+      <w:numFmt w:val="lowerLetter"/>
+      <w:lvlText w:val="%8."/>
+      <w:lvlJc w:val="left"/>
+      <w:pPr>
+        <w:ind w:left="5760" w:hanging="360"/>
+      </w:pPr>
+    </w:lvl>
+    <w:lvl w:ilvl="8" w:tplc="0409001B" w:tentative="1">
+      <w:start w:val="1"/>
+      <w:numFmt w:val="lowerRoman"/>
+      <w:lvlText w:val="%9."/>
+      <w:lvlJc w:val="right"/>
+      <w:pPr>
+        <w:ind w:left="6480" w:hanging="180"/>
+      </w:pPr>
+    </w:lvl>
+  </w:abstractNum>
+  <w:abstractNum w:abstractNumId="19" w15:restartNumberingAfterBreak="0">
     <w:nsid w:val="45BC7D4F"/>
     <w:multiLevelType w:val="hybridMultilevel"/>
     <w:tmpl w:val="1E9A3A16"/>
@@ -7162,7 +7807,7 @@
       </w:rPr>
     </w:lvl>
   </w:abstractNum>
-  <w:abstractNum w:abstractNumId="19" w15:restartNumberingAfterBreak="0">
+  <w:abstractNum w:abstractNumId="20" w15:restartNumberingAfterBreak="0">
     <w:nsid w:val="461A2893"/>
     <w:multiLevelType w:val="hybridMultilevel"/>
     <w:tmpl w:val="240E7C98"/>
@@ -7275,7 +7920,7 @@
       </w:rPr>
     </w:lvl>
   </w:abstractNum>
-  <w:abstractNum w:abstractNumId="20" w15:restartNumberingAfterBreak="0">
+  <w:abstractNum w:abstractNumId="21" w15:restartNumberingAfterBreak="0">
     <w:nsid w:val="4C132E4B"/>
     <w:multiLevelType w:val="hybridMultilevel"/>
     <w:tmpl w:val="4552C210"/>
@@ -7388,7 +8033,7 @@
       </w:rPr>
     </w:lvl>
   </w:abstractNum>
-  <w:abstractNum w:abstractNumId="21" w15:restartNumberingAfterBreak="0">
+  <w:abstractNum w:abstractNumId="22" w15:restartNumberingAfterBreak="0">
     <w:nsid w:val="4C1A40F6"/>
     <w:multiLevelType w:val="hybridMultilevel"/>
     <w:tmpl w:val="9926C312"/>
@@ -7501,7 +8146,7 @@
       </w:rPr>
     </w:lvl>
   </w:abstractNum>
-  <w:abstractNum w:abstractNumId="22" w15:restartNumberingAfterBreak="0">
+  <w:abstractNum w:abstractNumId="23" w15:restartNumberingAfterBreak="0">
     <w:nsid w:val="4D487EA9"/>
     <w:multiLevelType w:val="hybridMultilevel"/>
     <w:tmpl w:val="E8C0A700"/>
@@ -7614,7 +8259,7 @@
       </w:rPr>
     </w:lvl>
   </w:abstractNum>
-  <w:abstractNum w:abstractNumId="23" w15:restartNumberingAfterBreak="0">
+  <w:abstractNum w:abstractNumId="24" w15:restartNumberingAfterBreak="0">
     <w:nsid w:val="4DD22C3D"/>
     <w:multiLevelType w:val="hybridMultilevel"/>
     <w:tmpl w:val="C890E856"/>
@@ -7727,7 +8372,7 @@
       </w:rPr>
     </w:lvl>
   </w:abstractNum>
-  <w:abstractNum w:abstractNumId="24" w15:restartNumberingAfterBreak="0">
+  <w:abstractNum w:abstractNumId="25" w15:restartNumberingAfterBreak="0">
     <w:nsid w:val="523E5258"/>
     <w:multiLevelType w:val="hybridMultilevel"/>
     <w:tmpl w:val="40D8FEAC"/>
@@ -7840,7 +8485,7 @@
       </w:rPr>
     </w:lvl>
   </w:abstractNum>
-  <w:abstractNum w:abstractNumId="25" w15:restartNumberingAfterBreak="0">
+  <w:abstractNum w:abstractNumId="26" w15:restartNumberingAfterBreak="0">
     <w:nsid w:val="5ABA4F97"/>
     <w:multiLevelType w:val="hybridMultilevel"/>
     <w:tmpl w:val="7B060A3C"/>
@@ -7953,7 +8598,7 @@
       </w:rPr>
     </w:lvl>
   </w:abstractNum>
-  <w:abstractNum w:abstractNumId="26" w15:restartNumberingAfterBreak="0">
+  <w:abstractNum w:abstractNumId="27" w15:restartNumberingAfterBreak="0">
     <w:nsid w:val="5BC56535"/>
     <w:multiLevelType w:val="hybridMultilevel"/>
     <w:tmpl w:val="90CE9B12"/>
@@ -8042,7 +8687,7 @@
       </w:pPr>
     </w:lvl>
   </w:abstractNum>
-  <w:abstractNum w:abstractNumId="27" w15:restartNumberingAfterBreak="0">
+  <w:abstractNum w:abstractNumId="28" w15:restartNumberingAfterBreak="0">
     <w:nsid w:val="5C851E1B"/>
     <w:multiLevelType w:val="hybridMultilevel"/>
     <w:tmpl w:val="67B06A92"/>
@@ -8154,7 +8799,7 @@
       </w:rPr>
     </w:lvl>
   </w:abstractNum>
-  <w:abstractNum w:abstractNumId="28" w15:restartNumberingAfterBreak="0">
+  <w:abstractNum w:abstractNumId="29" w15:restartNumberingAfterBreak="0">
     <w:nsid w:val="629D683B"/>
     <w:multiLevelType w:val="hybridMultilevel"/>
     <w:tmpl w:val="B56EEC94"/>
@@ -8267,7 +8912,7 @@
       </w:rPr>
     </w:lvl>
   </w:abstractNum>
-  <w:abstractNum w:abstractNumId="29" w15:restartNumberingAfterBreak="0">
+  <w:abstractNum w:abstractNumId="30" w15:restartNumberingAfterBreak="0">
     <w:nsid w:val="65D02640"/>
     <w:multiLevelType w:val="hybridMultilevel"/>
     <w:tmpl w:val="507AD412"/>
@@ -8380,7 +9025,7 @@
       </w:rPr>
     </w:lvl>
   </w:abstractNum>
-  <w:abstractNum w:abstractNumId="30" w15:restartNumberingAfterBreak="0">
+  <w:abstractNum w:abstractNumId="31" w15:restartNumberingAfterBreak="0">
     <w:nsid w:val="660228F7"/>
     <w:multiLevelType w:val="hybridMultilevel"/>
     <w:tmpl w:val="A79A39B0"/>
@@ -8493,7 +9138,7 @@
       </w:rPr>
     </w:lvl>
   </w:abstractNum>
-  <w:abstractNum w:abstractNumId="31" w15:restartNumberingAfterBreak="0">
+  <w:abstractNum w:abstractNumId="32" w15:restartNumberingAfterBreak="0">
     <w:nsid w:val="6B0F6E63"/>
     <w:multiLevelType w:val="hybridMultilevel"/>
     <w:tmpl w:val="15EC77A0"/>
@@ -8606,7 +9251,7 @@
       </w:rPr>
     </w:lvl>
   </w:abstractNum>
-  <w:abstractNum w:abstractNumId="32" w15:restartNumberingAfterBreak="0">
+  <w:abstractNum w:abstractNumId="33" w15:restartNumberingAfterBreak="0">
     <w:nsid w:val="6B8E66DC"/>
     <w:multiLevelType w:val="hybridMultilevel"/>
     <w:tmpl w:val="187CC240"/>
@@ -8719,7 +9364,7 @@
       </w:rPr>
     </w:lvl>
   </w:abstractNum>
-  <w:abstractNum w:abstractNumId="33" w15:restartNumberingAfterBreak="0">
+  <w:abstractNum w:abstractNumId="34" w15:restartNumberingAfterBreak="0">
     <w:nsid w:val="6C3911C4"/>
     <w:multiLevelType w:val="hybridMultilevel"/>
     <w:tmpl w:val="9E2C80BC"/>
@@ -8832,7 +9477,7 @@
       </w:rPr>
     </w:lvl>
   </w:abstractNum>
-  <w:abstractNum w:abstractNumId="34" w15:restartNumberingAfterBreak="0">
+  <w:abstractNum w:abstractNumId="35" w15:restartNumberingAfterBreak="0">
     <w:nsid w:val="6C6A5FF7"/>
     <w:multiLevelType w:val="hybridMultilevel"/>
     <w:tmpl w:val="8D767198"/>
@@ -8945,7 +9590,7 @@
       </w:rPr>
     </w:lvl>
   </w:abstractNum>
-  <w:abstractNum w:abstractNumId="35" w15:restartNumberingAfterBreak="0">
+  <w:abstractNum w:abstractNumId="36" w15:restartNumberingAfterBreak="0">
     <w:nsid w:val="6C9F68A1"/>
     <w:multiLevelType w:val="hybridMultilevel"/>
     <w:tmpl w:val="6ADAB0CA"/>
@@ -9058,7 +9703,7 @@
       </w:rPr>
     </w:lvl>
   </w:abstractNum>
-  <w:abstractNum w:abstractNumId="36" w15:restartNumberingAfterBreak="0">
+  <w:abstractNum w:abstractNumId="37" w15:restartNumberingAfterBreak="0">
     <w:nsid w:val="710D43B5"/>
     <w:multiLevelType w:val="hybridMultilevel"/>
     <w:tmpl w:val="43544F2E"/>
@@ -9147,7 +9792,7 @@
       </w:pPr>
     </w:lvl>
   </w:abstractNum>
-  <w:abstractNum w:abstractNumId="37" w15:restartNumberingAfterBreak="0">
+  <w:abstractNum w:abstractNumId="38" w15:restartNumberingAfterBreak="0">
     <w:nsid w:val="716C0612"/>
     <w:multiLevelType w:val="hybridMultilevel"/>
     <w:tmpl w:val="256CF906"/>
@@ -9260,7 +9905,120 @@
       </w:rPr>
     </w:lvl>
   </w:abstractNum>
-  <w:abstractNum w:abstractNumId="38" w15:restartNumberingAfterBreak="0">
+  <w:abstractNum w:abstractNumId="39" w15:restartNumberingAfterBreak="0">
+    <w:nsid w:val="721C5EC4"/>
+    <w:multiLevelType w:val="hybridMultilevel"/>
+    <w:tmpl w:val="92961BBA"/>
+    <w:lvl w:ilvl="0" w:tplc="04090001">
+      <w:start w:val="1"/>
+      <w:numFmt w:val="bullet"/>
+      <w:lvlText w:val=""/>
+      <w:lvlJc w:val="left"/>
+      <w:pPr>
+        <w:ind w:left="720" w:hanging="360"/>
+      </w:pPr>
+      <w:rPr>
+        <w:rFonts w:ascii="Symbol" w:hAnsi="Symbol" w:hint="default"/>
+      </w:rPr>
+    </w:lvl>
+    <w:lvl w:ilvl="1" w:tplc="04090003" w:tentative="1">
+      <w:start w:val="1"/>
+      <w:numFmt w:val="bullet"/>
+      <w:lvlText w:val="o"/>
+      <w:lvlJc w:val="left"/>
+      <w:pPr>
+        <w:ind w:left="1440" w:hanging="360"/>
+      </w:pPr>
+      <w:rPr>
+        <w:rFonts w:ascii="Courier New" w:hAnsi="Courier New" w:cs="Courier New" w:hint="default"/>
+      </w:rPr>
+    </w:lvl>
+    <w:lvl w:ilvl="2" w:tplc="04090005" w:tentative="1">
+      <w:start w:val="1"/>
+      <w:numFmt w:val="bullet"/>
+      <w:lvlText w:val=""/>
+      <w:lvlJc w:val="left"/>
+      <w:pPr>
+        <w:ind w:left="2160" w:hanging="360"/>
+      </w:pPr>
+      <w:rPr>
+        <w:rFonts w:ascii="Wingdings" w:hAnsi="Wingdings" w:hint="default"/>
+      </w:rPr>
+    </w:lvl>
+    <w:lvl w:ilvl="3" w:tplc="04090001" w:tentative="1">
+      <w:start w:val="1"/>
+      <w:numFmt w:val="bullet"/>
+      <w:lvlText w:val=""/>
+      <w:lvlJc w:val="left"/>
+      <w:pPr>
+        <w:ind w:left="2880" w:hanging="360"/>
+      </w:pPr>
+      <w:rPr>
+        <w:rFonts w:ascii="Symbol" w:hAnsi="Symbol" w:hint="default"/>
+      </w:rPr>
+    </w:lvl>
+    <w:lvl w:ilvl="4" w:tplc="04090003" w:tentative="1">
+      <w:start w:val="1"/>
+      <w:numFmt w:val="bullet"/>
+      <w:lvlText w:val="o"/>
+      <w:lvlJc w:val="left"/>
+      <w:pPr>
+        <w:ind w:left="3600" w:hanging="360"/>
+      </w:pPr>
+      <w:rPr>
+        <w:rFonts w:ascii="Courier New" w:hAnsi="Courier New" w:cs="Courier New" w:hint="default"/>
+      </w:rPr>
+    </w:lvl>
+    <w:lvl w:ilvl="5" w:tplc="04090005" w:tentative="1">
+      <w:start w:val="1"/>
+      <w:numFmt w:val="bullet"/>
+      <w:lvlText w:val=""/>
+      <w:lvlJc w:val="left"/>
+      <w:pPr>
+        <w:ind w:left="4320" w:hanging="360"/>
+      </w:pPr>
+      <w:rPr>
+        <w:rFonts w:ascii="Wingdings" w:hAnsi="Wingdings" w:hint="default"/>
+      </w:rPr>
+    </w:lvl>
+    <w:lvl w:ilvl="6" w:tplc="04090001" w:tentative="1">
+      <w:start w:val="1"/>
+      <w:numFmt w:val="bullet"/>
+      <w:lvlText w:val=""/>
+      <w:lvlJc w:val="left"/>
+      <w:pPr>
+        <w:ind w:left="5040" w:hanging="360"/>
+      </w:pPr>
+      <w:rPr>
+        <w:rFonts w:ascii="Symbol" w:hAnsi="Symbol" w:hint="default"/>
+      </w:rPr>
+    </w:lvl>
+    <w:lvl w:ilvl="7" w:tplc="04090003" w:tentative="1">
+      <w:start w:val="1"/>
+      <w:numFmt w:val="bullet"/>
+      <w:lvlText w:val="o"/>
+      <w:lvlJc w:val="left"/>
+      <w:pPr>
+        <w:ind w:left="5760" w:hanging="360"/>
+      </w:pPr>
+      <w:rPr>
+        <w:rFonts w:ascii="Courier New" w:hAnsi="Courier New" w:cs="Courier New" w:hint="default"/>
+      </w:rPr>
+    </w:lvl>
+    <w:lvl w:ilvl="8" w:tplc="04090005" w:tentative="1">
+      <w:start w:val="1"/>
+      <w:numFmt w:val="bullet"/>
+      <w:lvlText w:val=""/>
+      <w:lvlJc w:val="left"/>
+      <w:pPr>
+        <w:ind w:left="6480" w:hanging="360"/>
+      </w:pPr>
+      <w:rPr>
+        <w:rFonts w:ascii="Wingdings" w:hAnsi="Wingdings" w:hint="default"/>
+      </w:rPr>
+    </w:lvl>
+  </w:abstractNum>
+  <w:abstractNum w:abstractNumId="40" w15:restartNumberingAfterBreak="0">
     <w:nsid w:val="733469CF"/>
     <w:multiLevelType w:val="hybridMultilevel"/>
     <w:tmpl w:val="5E6A70DC"/>
@@ -9373,7 +10131,7 @@
       </w:rPr>
     </w:lvl>
   </w:abstractNum>
-  <w:abstractNum w:abstractNumId="39" w15:restartNumberingAfterBreak="0">
+  <w:abstractNum w:abstractNumId="41" w15:restartNumberingAfterBreak="0">
     <w:nsid w:val="73AB4B09"/>
     <w:multiLevelType w:val="hybridMultilevel"/>
     <w:tmpl w:val="DE44843A"/>
@@ -9486,7 +10244,7 @@
       </w:rPr>
     </w:lvl>
   </w:abstractNum>
-  <w:abstractNum w:abstractNumId="40" w15:restartNumberingAfterBreak="0">
+  <w:abstractNum w:abstractNumId="42" w15:restartNumberingAfterBreak="0">
     <w:nsid w:val="761844B1"/>
     <w:multiLevelType w:val="hybridMultilevel"/>
     <w:tmpl w:val="E7E60E82"/>
@@ -9599,7 +10357,7 @@
       </w:rPr>
     </w:lvl>
   </w:abstractNum>
-  <w:abstractNum w:abstractNumId="41" w15:restartNumberingAfterBreak="0">
+  <w:abstractNum w:abstractNumId="43" w15:restartNumberingAfterBreak="0">
     <w:nsid w:val="79306613"/>
     <w:multiLevelType w:val="hybridMultilevel"/>
     <w:tmpl w:val="8AC63670"/>
@@ -9712,7 +10470,7 @@
       </w:rPr>
     </w:lvl>
   </w:abstractNum>
-  <w:abstractNum w:abstractNumId="42" w15:restartNumberingAfterBreak="0">
+  <w:abstractNum w:abstractNumId="44" w15:restartNumberingAfterBreak="0">
     <w:nsid w:val="7C161E75"/>
     <w:multiLevelType w:val="hybridMultilevel"/>
     <w:tmpl w:val="6C6A8396"/>
@@ -9802,7 +10560,7 @@
     </w:lvl>
   </w:abstractNum>
   <w:num w:numId="1">
-    <w:abstractNumId w:val="25"/>
+    <w:abstractNumId w:val="26"/>
   </w:num>
   <w:num w:numId="2">
     <w:abstractNumId w:val="2"/>
@@ -9811,37 +10569,37 @@
     <w:abstractNumId w:val="0"/>
   </w:num>
   <w:num w:numId="4">
-    <w:abstractNumId w:val="34"/>
+    <w:abstractNumId w:val="35"/>
   </w:num>
   <w:num w:numId="5">
-    <w:abstractNumId w:val="32"/>
+    <w:abstractNumId w:val="33"/>
   </w:num>
   <w:num w:numId="6">
-    <w:abstractNumId w:val="28"/>
+    <w:abstractNumId w:val="29"/>
   </w:num>
   <w:num w:numId="7">
     <w:abstractNumId w:val="16"/>
   </w:num>
   <w:num w:numId="8">
-    <w:abstractNumId w:val="26"/>
+    <w:abstractNumId w:val="27"/>
   </w:num>
   <w:num w:numId="9">
     <w:abstractNumId w:val="14"/>
   </w:num>
   <w:num w:numId="10">
-    <w:abstractNumId w:val="36"/>
+    <w:abstractNumId w:val="37"/>
   </w:num>
   <w:num w:numId="11">
-    <w:abstractNumId w:val="20"/>
+    <w:abstractNumId w:val="21"/>
   </w:num>
   <w:num w:numId="12">
-    <w:abstractNumId w:val="38"/>
+    <w:abstractNumId w:val="40"/>
   </w:num>
   <w:num w:numId="13">
-    <w:abstractNumId w:val="33"/>
+    <w:abstractNumId w:val="34"/>
   </w:num>
   <w:num w:numId="14">
-    <w:abstractNumId w:val="31"/>
+    <w:abstractNumId w:val="32"/>
   </w:num>
   <w:num w:numId="15">
     <w:abstractNumId w:val="9"/>
@@ -9853,7 +10611,7 @@
     <w:abstractNumId w:val="6"/>
   </w:num>
   <w:num w:numId="18">
-    <w:abstractNumId w:val="19"/>
+    <w:abstractNumId w:val="20"/>
   </w:num>
   <w:num w:numId="19">
     <w:abstractNumId w:val="12"/>
@@ -9862,10 +10620,10 @@
     <w:abstractNumId w:val="10"/>
   </w:num>
   <w:num w:numId="21">
-    <w:abstractNumId w:val="41"/>
+    <w:abstractNumId w:val="43"/>
   </w:num>
   <w:num w:numId="22">
-    <w:abstractNumId w:val="18"/>
+    <w:abstractNumId w:val="19"/>
   </w:num>
   <w:num w:numId="23">
     <w:abstractNumId w:val="15"/>
@@ -9874,16 +10632,16 @@
     <w:abstractNumId w:val="1"/>
   </w:num>
   <w:num w:numId="25">
-    <w:abstractNumId w:val="42"/>
+    <w:abstractNumId w:val="44"/>
   </w:num>
   <w:num w:numId="26">
     <w:abstractNumId w:val="11"/>
   </w:num>
   <w:num w:numId="27">
-    <w:abstractNumId w:val="37"/>
+    <w:abstractNumId w:val="38"/>
   </w:num>
   <w:num w:numId="28">
-    <w:abstractNumId w:val="24"/>
+    <w:abstractNumId w:val="25"/>
   </w:num>
   <w:num w:numId="29">
     <w:abstractNumId w:val="8"/>
@@ -9892,10 +10650,10 @@
     <w:abstractNumId w:val="4"/>
   </w:num>
   <w:num w:numId="31">
-    <w:abstractNumId w:val="39"/>
+    <w:abstractNumId w:val="41"/>
   </w:num>
   <w:num w:numId="32">
-    <w:abstractNumId w:val="22"/>
+    <w:abstractNumId w:val="23"/>
   </w:num>
   <w:num w:numId="33">
     <w:abstractNumId w:val="7"/>
@@ -9907,28 +10665,34 @@
     <w:abstractNumId w:val="13"/>
   </w:num>
   <w:num w:numId="36">
-    <w:abstractNumId w:val="35"/>
+    <w:abstractNumId w:val="36"/>
   </w:num>
   <w:num w:numId="37">
-    <w:abstractNumId w:val="30"/>
+    <w:abstractNumId w:val="31"/>
   </w:num>
   <w:num w:numId="38">
     <w:abstractNumId w:val="3"/>
   </w:num>
   <w:num w:numId="39">
-    <w:abstractNumId w:val="23"/>
+    <w:abstractNumId w:val="24"/>
   </w:num>
   <w:num w:numId="40">
-    <w:abstractNumId w:val="21"/>
+    <w:abstractNumId w:val="22"/>
   </w:num>
   <w:num w:numId="41">
-    <w:abstractNumId w:val="40"/>
+    <w:abstractNumId w:val="42"/>
   </w:num>
   <w:num w:numId="42">
-    <w:abstractNumId w:val="29"/>
+    <w:abstractNumId w:val="30"/>
   </w:num>
   <w:num w:numId="43">
-    <w:abstractNumId w:val="27"/>
+    <w:abstractNumId w:val="28"/>
+  </w:num>
+  <w:num w:numId="44">
+    <w:abstractNumId w:val="39"/>
+  </w:num>
+  <w:num w:numId="45">
+    <w:abstractNumId w:val="18"/>
   </w:num>
   <w:numIdMacAtCleanup w:val="23"/>
 </w:numbering>
@@ -10877,7 +11641,7 @@
 </file>
 
 <file path=customXml/itemProps1.xml><?xml version="1.0" encoding="utf-8"?>
-<ds:datastoreItem xmlns:ds="http://schemas.openxmlformats.org/officeDocument/2006/customXml" ds:itemID="{35A3C31B-F1C6-4CCC-8429-2E067373FB92}">
+<ds:datastoreItem xmlns:ds="http://schemas.openxmlformats.org/officeDocument/2006/customXml" ds:itemID="{3C161574-BB96-4426-94FE-5F832A18C75C}">
   <ds:schemaRefs>
     <ds:schemaRef ds:uri="http://schemas.openxmlformats.org/officeDocument/2006/bibliography"/>
   </ds:schemaRefs>

</xml_diff>

<commit_message>
fix typos in git notes
</commit_message>
<xml_diff>
--- a/Git and Github Essentials.docx
+++ b/Git and Github Essentials.docx
@@ -1295,10 +1295,7 @@
       </w:r>
       <w:proofErr w:type="spellEnd"/>
       <w:r>
-        <w:t>: ls –l</w:t>
-      </w:r>
-      <w:r>
-        <w:t>a</w:t>
+        <w:t>: ls –la</w:t>
       </w:r>
     </w:p>
     <w:p>
@@ -1320,19 +1317,13 @@
       </w:r>
       <w:proofErr w:type="spellStart"/>
       <w:r>
-        <w:t>l</w:t>
-      </w:r>
-      <w:r>
-        <w:t>trh</w:t>
-      </w:r>
-      <w:proofErr w:type="spellEnd"/>
-    </w:p>
-    <w:p>
-      <w:r>
-        <w:t>This lists all the c</w:t>
-      </w:r>
-      <w:r>
-        <w:t xml:space="preserve">ontent of the current directory. ‘t’ sorts the list by time, ‘r’ reverses the sorting, and ‘h’ makes the list human-readable. </w:t>
+        <w:t>ltrh</w:t>
+      </w:r>
+      <w:proofErr w:type="spellEnd"/>
+    </w:p>
+    <w:p>
+      <w:r>
+        <w:t xml:space="preserve">This lists all the content of the current directory. ‘t’ sorts the list by time, ‘r’ reverses the sorting, and ‘h’ makes the list human-readable. </w:t>
       </w:r>
     </w:p>
     <w:p>
@@ -1381,10 +1372,7 @@
       </w:r>
       <w:proofErr w:type="spellEnd"/>
       <w:r>
-        <w:t xml:space="preserve">: ls </w:t>
-      </w:r>
-      <w:r>
-        <w:t>../</w:t>
+        <w:t>: ls ../</w:t>
       </w:r>
     </w:p>
     <w:p>
@@ -1515,21 +1503,155 @@
       </w:r>
       <w:proofErr w:type="spellEnd"/>
       <w:r>
+        <w:t>: mv &lt;file name&gt; &lt;destination path&gt;</w:t>
+      </w:r>
+    </w:p>
+    <w:p>
+      <w:r>
+        <w:t>Moves a given file to a given destination path.</w:t>
+      </w:r>
+    </w:p>
+    <w:p>
+      <w:pPr>
+        <w:pStyle w:val="Heading3"/>
+      </w:pPr>
+      <w:proofErr w:type="spellStart"/>
+      <w:r>
+        <w:t>Cmd</w:t>
+      </w:r>
+      <w:proofErr w:type="spellEnd"/>
+      <w:r>
+        <w:t>: echo “&lt;string&gt;” &gt; &lt;file name&gt;</w:t>
+      </w:r>
+    </w:p>
+    <w:p>
+      <w:pPr>
+        <w:rPr>
+          <w:lang w:bidi="fa-IR"/>
+        </w:rPr>
+      </w:pPr>
+      <w:r>
+        <w:rPr>
+          <w:lang w:bidi="fa-IR"/>
+        </w:rPr>
+        <w:t>Inserts a given string into a given file.</w:t>
+      </w:r>
+    </w:p>
+    <w:p>
+      <w:pPr>
+        <w:pStyle w:val="Heading3"/>
+      </w:pPr>
+      <w:proofErr w:type="spellStart"/>
+      <w:r>
+        <w:t>Cmd</w:t>
+      </w:r>
+      <w:proofErr w:type="spellEnd"/>
+      <w:r>
+        <w:t>: echo “&lt;string&gt;” &gt;&gt; &lt;file name&gt;</w:t>
+      </w:r>
+    </w:p>
+    <w:p>
+      <w:pPr>
+        <w:rPr>
+          <w:lang w:bidi="fa-IR"/>
+        </w:rPr>
+      </w:pPr>
+      <w:r>
+        <w:t>Appends a given string to an already existing string inside a given file.</w:t>
+      </w:r>
+    </w:p>
+    <w:p>
+      <w:pPr>
+        <w:pStyle w:val="Heading3"/>
+      </w:pPr>
+      <w:proofErr w:type="spellStart"/>
+      <w:r>
+        <w:t>Cmd</w:t>
+      </w:r>
+      <w:proofErr w:type="spellEnd"/>
+      <w:r>
+        <w:t>: cat &lt;file name&gt;</w:t>
+      </w:r>
+    </w:p>
+    <w:p>
+      <w:r>
+        <w:t>Prints the content of a text file</w:t>
+      </w:r>
+      <w:r>
+        <w:t>.</w:t>
+      </w:r>
+    </w:p>
+    <w:p>
+      <w:pPr>
+        <w:pStyle w:val="Heading3"/>
+      </w:pPr>
+      <w:proofErr w:type="spellStart"/>
+      <w:r>
+        <w:t>Cmd</w:t>
+      </w:r>
+      <w:proofErr w:type="spellEnd"/>
+      <w:r>
+        <w:t>: code .</w:t>
+      </w:r>
+    </w:p>
+    <w:p>
+      <w:r>
+        <w:t>This will open VS Code right at the location of the terminal.</w:t>
+      </w:r>
+    </w:p>
+    <w:p>
+      <w:pPr>
+        <w:pStyle w:val="Heading2"/>
+      </w:pPr>
+      <w:proofErr w:type="spellStart"/>
+      <w:r>
+        <w:t>Git</w:t>
+      </w:r>
+      <w:proofErr w:type="spellEnd"/>
+      <w:r>
+        <w:t xml:space="preserve"> configurations</w:t>
+      </w:r>
+    </w:p>
+    <w:p>
+      <w:pPr>
+        <w:pStyle w:val="Heading3"/>
+      </w:pPr>
+      <w:proofErr w:type="spellStart"/>
+      <w:r>
+        <w:t>Cmd</w:t>
+      </w:r>
+      <w:proofErr w:type="spellEnd"/>
+      <w:r>
         <w:t xml:space="preserve">: </w:t>
       </w:r>
-      <w:r>
-        <w:t>mv</w:t>
-      </w:r>
-      <w:r>
-        <w:t xml:space="preserve"> &lt;file name&gt; &lt;destination path&gt;</w:t>
-      </w:r>
-    </w:p>
-    <w:p>
-      <w:r>
-        <w:t>Moves</w:t>
-      </w:r>
-      <w:r>
-        <w:t xml:space="preserve"> a given file to a given destination path.</w:t>
+      <w:proofErr w:type="spellStart"/>
+      <w:r>
+        <w:t>git</w:t>
+      </w:r>
+      <w:proofErr w:type="spellEnd"/>
+      <w:r>
+        <w:t xml:space="preserve"> </w:t>
+      </w:r>
+      <w:proofErr w:type="spellStart"/>
+      <w:r>
+        <w:t>config</w:t>
+      </w:r>
+      <w:proofErr w:type="spellEnd"/>
+      <w:r>
+        <w:t xml:space="preserve"> --help</w:t>
+      </w:r>
+    </w:p>
+    <w:p>
+      <w:r>
+        <w:t xml:space="preserve">Opens a PDF file containing a </w:t>
+      </w:r>
+      <w:proofErr w:type="spellStart"/>
+      <w:r>
+        <w:t>Git</w:t>
+      </w:r>
+      <w:proofErr w:type="spellEnd"/>
+      <w:r>
+        <w:t xml:space="preserve"> manual for configuration commands. </w:t>
       </w:r>
     </w:p>
     <w:p>
@@ -1544,21 +1666,34 @@
       <w:r>
         <w:t xml:space="preserve">: </w:t>
       </w:r>
-      <w:r>
-        <w:t>echo “&lt;string&gt;” &gt; &lt;file name&gt;</w:t>
-      </w:r>
-    </w:p>
-    <w:p>
-      <w:pPr>
-        <w:rPr>
-          <w:lang w:bidi="fa-IR"/>
-        </w:rPr>
-      </w:pPr>
-      <w:r>
-        <w:rPr>
-          <w:lang w:bidi="fa-IR"/>
-        </w:rPr>
-        <w:t>Inserts a given string into a given file.</w:t>
+      <w:proofErr w:type="spellStart"/>
+      <w:r>
+        <w:t>git</w:t>
+      </w:r>
+      <w:proofErr w:type="spellEnd"/>
+      <w:r>
+        <w:t xml:space="preserve"> </w:t>
+      </w:r>
+      <w:proofErr w:type="spellStart"/>
+      <w:r>
+        <w:t>config</w:t>
+      </w:r>
+      <w:proofErr w:type="spellEnd"/>
+      <w:r>
+        <w:t xml:space="preserve"> --list</w:t>
+      </w:r>
+    </w:p>
+    <w:p>
+      <w:r>
+        <w:t xml:space="preserve">This will list all the configurations of a </w:t>
+      </w:r>
+      <w:proofErr w:type="spellStart"/>
+      <w:r>
+        <w:t>Git</w:t>
+      </w:r>
+      <w:proofErr w:type="spellEnd"/>
+      <w:r>
+        <w:t xml:space="preserve"> repo.</w:t>
       </w:r>
     </w:p>
     <w:p>
@@ -1571,98 +1706,8 @@
       </w:r>
       <w:proofErr w:type="spellEnd"/>
       <w:r>
-        <w:t>: echo “&lt;string&gt;” &gt;</w:t>
-      </w:r>
-      <w:r>
-        <w:t>&gt;</w:t>
-      </w:r>
-      <w:r>
-        <w:t xml:space="preserve"> &lt;file name&gt;</w:t>
-      </w:r>
-    </w:p>
-    <w:p>
-      <w:pPr>
-        <w:rPr>
-          <w:lang w:bidi="fa-IR"/>
-        </w:rPr>
-      </w:pPr>
-      <w:r>
-        <w:t>Appends a given string to an already existing string inside a given file.</w:t>
-      </w:r>
-    </w:p>
-    <w:p>
-      <w:pPr>
-        <w:pStyle w:val="Heading3"/>
-      </w:pPr>
-      <w:proofErr w:type="spellStart"/>
-      <w:r>
-        <w:t>Cmd</w:t>
-      </w:r>
-      <w:proofErr w:type="spellEnd"/>
-      <w:r>
         <w:t xml:space="preserve">: </w:t>
       </w:r>
-      <w:r>
-        <w:t>cat</w:t>
-      </w:r>
-      <w:r>
-        <w:t xml:space="preserve"> &lt;file name&gt;</w:t>
-      </w:r>
-    </w:p>
-    <w:p>
-      <w:r>
-        <w:t>Prints the content of a text file</w:t>
-      </w:r>
-      <w:r>
-        <w:t>.</w:t>
-      </w:r>
-    </w:p>
-    <w:p>
-      <w:pPr>
-        <w:pStyle w:val="Heading3"/>
-      </w:pPr>
-      <w:proofErr w:type="spellStart"/>
-      <w:r>
-        <w:t>Cmd</w:t>
-      </w:r>
-      <w:proofErr w:type="spellEnd"/>
-      <w:r>
-        <w:t xml:space="preserve">: </w:t>
-      </w:r>
-      <w:r>
-        <w:t>code .</w:t>
-      </w:r>
-    </w:p>
-    <w:p>
-      <w:r>
-        <w:t>This will open VS Code right at the location of the terminal.</w:t>
-      </w:r>
-    </w:p>
-    <w:p>
-      <w:pPr>
-        <w:pStyle w:val="Heading2"/>
-      </w:pPr>
-      <w:proofErr w:type="spellStart"/>
-      <w:r>
-        <w:t>Git</w:t>
-      </w:r>
-      <w:proofErr w:type="spellEnd"/>
-      <w:r>
-        <w:t xml:space="preserve"> configurations</w:t>
-      </w:r>
-    </w:p>
-    <w:p>
-      <w:pPr>
-        <w:pStyle w:val="Heading3"/>
-      </w:pPr>
-      <w:proofErr w:type="spellStart"/>
-      <w:r>
-        <w:t>Cmd</w:t>
-      </w:r>
-      <w:proofErr w:type="spellEnd"/>
-      <w:r>
-        <w:t xml:space="preserve">: </w:t>
-      </w:r>
       <w:proofErr w:type="spellStart"/>
       <w:r>
         <w:t>git</w:t>
@@ -1677,97 +1722,7 @@
       </w:r>
       <w:proofErr w:type="spellEnd"/>
       <w:r>
-        <w:t xml:space="preserve"> </w:t>
-      </w:r>
-      <w:r>
-        <w:t>--help</w:t>
-      </w:r>
-    </w:p>
-    <w:p>
-      <w:r>
-        <w:t xml:space="preserve">Opens a PDF file containing a </w:t>
-      </w:r>
-      <w:proofErr w:type="spellStart"/>
-      <w:r>
-        <w:t>Git</w:t>
-      </w:r>
-      <w:proofErr w:type="spellEnd"/>
-      <w:r>
-        <w:t xml:space="preserve"> manual for configuration commands. </w:t>
-      </w:r>
-    </w:p>
-    <w:p>
-      <w:pPr>
-        <w:pStyle w:val="Heading3"/>
-      </w:pPr>
-      <w:proofErr w:type="spellStart"/>
-      <w:r>
-        <w:t>Cmd</w:t>
-      </w:r>
-      <w:proofErr w:type="spellEnd"/>
-      <w:r>
-        <w:t xml:space="preserve">: </w:t>
-      </w:r>
-      <w:proofErr w:type="spellStart"/>
-      <w:r>
-        <w:t>git</w:t>
-      </w:r>
-      <w:proofErr w:type="spellEnd"/>
-      <w:r>
-        <w:t xml:space="preserve"> </w:t>
-      </w:r>
-      <w:proofErr w:type="spellStart"/>
-      <w:r>
-        <w:t>config</w:t>
-      </w:r>
-      <w:proofErr w:type="spellEnd"/>
-      <w:r>
-        <w:t xml:space="preserve"> --list</w:t>
-      </w:r>
-    </w:p>
-    <w:p>
-      <w:r>
-        <w:t xml:space="preserve">This will list all the configurations of a </w:t>
-      </w:r>
-      <w:proofErr w:type="spellStart"/>
-      <w:r>
-        <w:t>Git</w:t>
-      </w:r>
-      <w:proofErr w:type="spellEnd"/>
-      <w:r>
-        <w:t xml:space="preserve"> repo.</w:t>
-      </w:r>
-    </w:p>
-    <w:p>
-      <w:pPr>
-        <w:pStyle w:val="Heading3"/>
-      </w:pPr>
-      <w:proofErr w:type="spellStart"/>
-      <w:r>
-        <w:t>Cmd</w:t>
-      </w:r>
-      <w:proofErr w:type="spellEnd"/>
-      <w:r>
-        <w:t xml:space="preserve">: </w:t>
-      </w:r>
-      <w:proofErr w:type="spellStart"/>
-      <w:r>
-        <w:t>git</w:t>
-      </w:r>
-      <w:proofErr w:type="spellEnd"/>
-      <w:r>
-        <w:t xml:space="preserve"> </w:t>
-      </w:r>
-      <w:proofErr w:type="spellStart"/>
-      <w:r>
-        <w:t>config</w:t>
-      </w:r>
-      <w:proofErr w:type="spellEnd"/>
-      <w:r>
-        <w:t xml:space="preserve"> </w:t>
-      </w:r>
-      <w:r>
-        <w:t>--global &lt;configuration&gt; “&lt;value&gt;”</w:t>
+        <w:t xml:space="preserve"> --global &lt;configuration&gt; “&lt;value&gt;”</w:t>
       </w:r>
     </w:p>
     <w:p>
@@ -2328,10 +2283,7 @@
       </w:r>
       <w:proofErr w:type="spellEnd"/>
       <w:r>
-        <w:t xml:space="preserve"> </w:t>
-      </w:r>
-      <w:r>
-        <w:t>&lt;command&gt; -h</w:t>
+        <w:t xml:space="preserve"> &lt;command&gt; -h</w:t>
       </w:r>
     </w:p>
     <w:p>
@@ -2947,14 +2899,7 @@
           <w:b/>
           <w:bCs/>
         </w:rPr>
-        <w:t xml:space="preserve"> </w:t>
-      </w:r>
-      <w:r>
-        <w:rPr>
-          <w:b/>
-          <w:bCs/>
-        </w:rPr>
-        <w:t>add can also be used with two dots (</w:t>
+        <w:t xml:space="preserve"> add can also be used with two dots (</w:t>
       </w:r>
       <w:proofErr w:type="spellStart"/>
       <w:r>
@@ -2970,14 +2915,7 @@
           <w:b/>
           <w:bCs/>
         </w:rPr>
-        <w:t xml:space="preserve"> add ..) which will refer to files in the parent folder. </w:t>
-      </w:r>
-      <w:r>
-        <w:rPr>
-          <w:b/>
-          <w:bCs/>
-        </w:rPr>
-        <w:t xml:space="preserve"> </w:t>
+        <w:t xml:space="preserve"> add ..) which will refer to files in the parent folder.  </w:t>
       </w:r>
     </w:p>
     <w:p>
@@ -2985,10 +2923,7 @@
         <w:pStyle w:val="NoSpacing"/>
       </w:pPr>
       <w:r>
-        <w:t>git add .</w:t>
-      </w:r>
-      <w:r>
-        <w:t>.</w:t>
+        <w:t>git add ..</w:t>
       </w:r>
     </w:p>
     <w:p>
@@ -3193,14 +3128,7 @@
           <w:b/>
           <w:bCs/>
         </w:rPr>
-        <w:t xml:space="preserve">NOTE | </w:t>
-      </w:r>
-      <w:r>
-        <w:rPr>
-          <w:b/>
-          <w:bCs/>
-        </w:rPr>
-        <w:t>There is also another variation of this command which only works for tracked files.</w:t>
+        <w:t>NOTE | There is also another variation of this command which only works for tracked files.</w:t>
       </w:r>
     </w:p>
     <w:p>
@@ -3208,13 +3136,8 @@
         <w:pStyle w:val="NoSpacing"/>
       </w:pPr>
       <w:r>
-        <w:t>git commit –a</w:t>
-      </w:r>
-      <w:r>
-        <w:t>m “&lt;message&gt;”</w:t>
-      </w:r>
-      <w:bookmarkStart w:id="0" w:name="_GoBack"/>
-      <w:bookmarkEnd w:id="0"/>
+        <w:t>git commit –am “&lt;message&gt;”</w:t>
+      </w:r>
     </w:p>
     <w:p>
       <w:pPr>
@@ -3671,13 +3594,7 @@
       </w:r>
       <w:proofErr w:type="spellEnd"/>
       <w:r>
-        <w:t xml:space="preserve"> switch</w:t>
-      </w:r>
-      <w:r>
-        <w:t xml:space="preserve"> -c</w:t>
-      </w:r>
-      <w:r>
-        <w:t xml:space="preserve"> &lt;branch-name&gt;</w:t>
+        <w:t xml:space="preserve"> switch -c &lt;branch-name&gt;</w:t>
       </w:r>
     </w:p>
     <w:p>
@@ -3737,13 +3654,7 @@
       </w:r>
       <w:proofErr w:type="spellEnd"/>
       <w:r>
-        <w:t xml:space="preserve"> checkout</w:t>
-      </w:r>
-      <w:r>
-        <w:t xml:space="preserve"> -b</w:t>
-      </w:r>
-      <w:r>
-        <w:t xml:space="preserve"> &lt;branch-name&gt;</w:t>
+        <w:t xml:space="preserve"> checkout -b &lt;branch-name&gt;</w:t>
       </w:r>
     </w:p>
     <w:p>
@@ -6313,7 +6224,21 @@
           <w:b/>
           <w:bCs/>
         </w:rPr>
-        <w:t xml:space="preserve">There is whole workflow for suggesting changes for becoming a contributor. </w:t>
+        <w:t>There is</w:t>
+      </w:r>
+      <w:r>
+        <w:rPr>
+          <w:b/>
+          <w:bCs/>
+        </w:rPr>
+        <w:t xml:space="preserve"> a</w:t>
+      </w:r>
+      <w:r>
+        <w:rPr>
+          <w:b/>
+          <w:bCs/>
+        </w:rPr>
+        <w:t xml:space="preserve"> whole workflow for suggesting changes for becoming a contributor. </w:t>
       </w:r>
     </w:p>
     <w:p>
@@ -6461,7 +6386,13 @@
         <w:pStyle w:val="NoSpacing"/>
       </w:pPr>
       <w:r>
-        <w:t>git remote reove &lt;name&gt;</w:t>
+        <w:t>git remote re</w:t>
+      </w:r>
+      <w:r>
+        <w:t>m</w:t>
+      </w:r>
+      <w:r>
+        <w:t>ove &lt;name&gt;</w:t>
       </w:r>
     </w:p>
     <w:p>
@@ -6508,7 +6439,12 @@
         <w:pStyle w:val="Heading3"/>
       </w:pPr>
       <w:r>
-        <w:t>Start from scratch</w:t>
+        <w:t>Start fr</w:t>
+      </w:r>
+      <w:bookmarkStart w:id="0" w:name="_GoBack"/>
+      <w:bookmarkEnd w:id="0"/>
+      <w:r>
+        <w:t>om scratch</w:t>
       </w:r>
     </w:p>
     <w:p>
@@ -14842,7 +14778,7 @@
 </file>
 
 <file path=customXml/itemProps1.xml><?xml version="1.0" encoding="utf-8"?>
-<ds:datastoreItem xmlns:ds="http://schemas.openxmlformats.org/officeDocument/2006/customXml" ds:itemID="{E32B996B-DA07-4B9F-AE5A-01D704F5E44B}">
+<ds:datastoreItem xmlns:ds="http://schemas.openxmlformats.org/officeDocument/2006/customXml" ds:itemID="{7C4EE5A2-4796-4D04-847C-9ACFE286FF85}">
   <ds:schemaRefs>
     <ds:schemaRef ds:uri="http://schemas.openxmlformats.org/officeDocument/2006/bibliography"/>
   </ds:schemaRefs>

</xml_diff>